<commit_message>
update pipeline to add images to docx
</commit_message>
<xml_diff>
--- a/scripts/custom-reference.docx
+++ b/scripts/custom-reference.docx
@@ -31,22 +31,19 @@
       </w:pPr>
       <w:bookmarkStart w:id="2" w:name="heading-3"/>
       <w:r>
+        <w:t xml:space="preserve"> Heading 3 </w:t>
+      </w:r>
+      <w:bookmarkEnd w:id="2"/>
+    </w:p>
+    <w:p>
+      <w:pPr>
+        <w:pStyle w:val="Heading4"/>
+      </w:pPr>
+      <w:bookmarkStart w:id="3" w:name="heading-4"/>
+      <w:r>
         <w:t xml:space="preserve"> </w:t>
       </w:r>
       <w:r>
-        <w:t xml:space="preserve">Heading 3 </w:t>
-      </w:r>
-      <w:bookmarkEnd w:id="2"/>
-    </w:p>
-    <w:p>
-      <w:pPr>
-        <w:pStyle w:val="Heading4"/>
-      </w:pPr>
-      <w:bookmarkStart w:id="3" w:name="heading-4"/>
-      <w:r>
-        <w:t xml:space="preserve"> </w:t>
-      </w:r>
-      <w:r>
         <w:t xml:space="preserve">Heading 4 </w:t>
       </w:r>
       <w:bookmarkEnd w:id="3"/>
@@ -57,10 +54,7 @@
       </w:pPr>
       <w:bookmarkStart w:id="4" w:name="heading-5"/>
       <w:r>
-        <w:t xml:space="preserve"> </w:t>
-      </w:r>
-      <w:r>
-        <w:t xml:space="preserve">Heading 5 </w:t>
+        <w:t xml:space="preserve"> Heading 5 </w:t>
       </w:r>
       <w:bookmarkEnd w:id="4"/>
     </w:p>
@@ -162,10 +156,7 @@
         <w:pStyle w:val="TableCaption"/>
       </w:pPr>
       <w:r>
-        <w:t xml:space="preserve"> </w:t>
-      </w:r>
-      <w:r>
-        <w:t xml:space="preserve">Table caption. </w:t>
+        <w:t xml:space="preserve"> Table caption. </w:t>
       </w:r>
     </w:p>
     <w:tbl>
@@ -358,7 +349,7 @@
   <w:abstractNum w:abstractNumId="0" w15:restartNumberingAfterBreak="0">
     <w:nsid w:val="FFFFFF7C"/>
     <w:multiLevelType w:val="singleLevel"/>
-    <w:tmpl w:val="D30CF3E0"/>
+    <w:tmpl w:val="814E256E"/>
     <w:lvl w:ilvl="0">
       <w:start w:val="1"/>
       <w:numFmt w:val="decimal"/>
@@ -375,7 +366,7 @@
   <w:abstractNum w:abstractNumId="1" w15:restartNumberingAfterBreak="0">
     <w:nsid w:val="FFFFFF7D"/>
     <w:multiLevelType w:val="singleLevel"/>
-    <w:tmpl w:val="7F7A11D8"/>
+    <w:tmpl w:val="40C88E36"/>
     <w:lvl w:ilvl="0">
       <w:start w:val="1"/>
       <w:numFmt w:val="decimal"/>
@@ -392,7 +383,7 @@
   <w:abstractNum w:abstractNumId="2" w15:restartNumberingAfterBreak="0">
     <w:nsid w:val="FFFFFF7E"/>
     <w:multiLevelType w:val="singleLevel"/>
-    <w:tmpl w:val="E1426344"/>
+    <w:tmpl w:val="2E107512"/>
     <w:lvl w:ilvl="0">
       <w:start w:val="1"/>
       <w:numFmt w:val="decimal"/>
@@ -409,7 +400,7 @@
   <w:abstractNum w:abstractNumId="3" w15:restartNumberingAfterBreak="0">
     <w:nsid w:val="FFFFFF7F"/>
     <w:multiLevelType w:val="singleLevel"/>
-    <w:tmpl w:val="801C4E6A"/>
+    <w:tmpl w:val="A336F502"/>
     <w:lvl w:ilvl="0">
       <w:start w:val="1"/>
       <w:numFmt w:val="decimal"/>
@@ -426,7 +417,7 @@
   <w:abstractNum w:abstractNumId="4" w15:restartNumberingAfterBreak="0">
     <w:nsid w:val="FFFFFF80"/>
     <w:multiLevelType w:val="singleLevel"/>
-    <w:tmpl w:val="1D8CC8BC"/>
+    <w:tmpl w:val="6972DB66"/>
     <w:lvl w:ilvl="0">
       <w:start w:val="1"/>
       <w:numFmt w:val="bullet"/>
@@ -446,7 +437,7 @@
   <w:abstractNum w:abstractNumId="5" w15:restartNumberingAfterBreak="0">
     <w:nsid w:val="FFFFFF81"/>
     <w:multiLevelType w:val="singleLevel"/>
-    <w:tmpl w:val="8EFCE7B8"/>
+    <w:tmpl w:val="8F26272C"/>
     <w:lvl w:ilvl="0">
       <w:start w:val="1"/>
       <w:numFmt w:val="bullet"/>
@@ -466,7 +457,7 @@
   <w:abstractNum w:abstractNumId="6" w15:restartNumberingAfterBreak="0">
     <w:nsid w:val="FFFFFF82"/>
     <w:multiLevelType w:val="singleLevel"/>
-    <w:tmpl w:val="1500F680"/>
+    <w:tmpl w:val="31C482A4"/>
     <w:lvl w:ilvl="0">
       <w:start w:val="1"/>
       <w:numFmt w:val="bullet"/>
@@ -486,7 +477,7 @@
   <w:abstractNum w:abstractNumId="7" w15:restartNumberingAfterBreak="0">
     <w:nsid w:val="FFFFFF83"/>
     <w:multiLevelType w:val="singleLevel"/>
-    <w:tmpl w:val="184A379E"/>
+    <w:tmpl w:val="36A6E040"/>
     <w:lvl w:ilvl="0">
       <w:start w:val="1"/>
       <w:numFmt w:val="bullet"/>
@@ -506,7 +497,7 @@
   <w:abstractNum w:abstractNumId="8" w15:restartNumberingAfterBreak="0">
     <w:nsid w:val="FFFFFF88"/>
     <w:multiLevelType w:val="singleLevel"/>
-    <w:tmpl w:val="A5D0CC1E"/>
+    <w:tmpl w:val="F5289248"/>
     <w:lvl w:ilvl="0">
       <w:start w:val="1"/>
       <w:numFmt w:val="decimal"/>
@@ -523,7 +514,7 @@
   <w:abstractNum w:abstractNumId="9" w15:restartNumberingAfterBreak="0">
     <w:nsid w:val="FFFFFF89"/>
     <w:multiLevelType w:val="singleLevel"/>
-    <w:tmpl w:val="355A3F3C"/>
+    <w:tmpl w:val="BBE492B8"/>
     <w:lvl w:ilvl="0">
       <w:start w:val="1"/>
       <w:numFmt w:val="bullet"/>
@@ -835,6 +826,13 @@
     <w:lsdException w:name="Placeholder Text" w:semiHidden="1"/>
     <w:lsdException w:name="Light Shading"/>
     <w:lsdException w:name="Light List"/>
+    <w:lsdException w:name="Light Grid"/>
+    <w:lsdException w:name="Medium Shading 1"/>
+    <w:lsdException w:name="Medium Shading 2"/>
+    <w:lsdException w:name="Medium List 1"/>
+    <w:lsdException w:name="Medium List 2"/>
+    <w:lsdException w:name="Medium Grid 1"/>
+    <w:lsdException w:name="Medium Grid 2"/>
     <w:lsdException w:name="Medium Grid 3"/>
     <w:lsdException w:name="Dark List"/>
     <w:lsdException w:name="Colorful Shading"/>
@@ -1260,8 +1258,10 @@
     <w:name w:val="Compact"/>
     <w:basedOn w:val="BodyText"/>
     <w:qFormat/>
+    <w:rsid w:val="00FC6EE5"/>
     <w:pPr>
       <w:spacing w:before="36" w:after="36"/>
+      <w:jc w:val="center"/>
     </w:pPr>
   </w:style>
   <w:style w:type="paragraph" w:styleId="Title">
@@ -1401,11 +1401,14 @@
     <w:name w:val="caption"/>
     <w:basedOn w:val="Normal"/>
     <w:link w:val="CaptionChar"/>
+    <w:rsid w:val="008860FB"/>
     <w:pPr>
       <w:spacing w:after="120"/>
+      <w:jc w:val="center"/>
     </w:pPr>
     <w:rPr>
       <w:i/>
+      <w:color w:val="808080" w:themeColor="background1" w:themeShade="80"/>
     </w:rPr>
   </w:style>
   <w:style w:type="paragraph" w:customStyle="1" w:styleId="TableCaption">
@@ -1422,10 +1425,15 @@
   <w:style w:type="paragraph" w:customStyle="1" w:styleId="Figure">
     <w:name w:val="Figure"/>
     <w:basedOn w:val="Normal"/>
+    <w:rsid w:val="00D8782F"/>
+    <w:pPr>
+      <w:jc w:val="center"/>
+    </w:pPr>
   </w:style>
   <w:style w:type="paragraph" w:customStyle="1" w:styleId="CaptionedFigure">
     <w:name w:val="Captioned Figure"/>
     <w:basedOn w:val="Figure"/>
+    <w:rsid w:val="00D8782F"/>
     <w:pPr>
       <w:keepNext/>
     </w:pPr>
@@ -1434,12 +1442,20 @@
     <w:name w:val="Caption Char"/>
     <w:basedOn w:val="DefaultParagraphFont"/>
     <w:link w:val="Caption"/>
+    <w:rsid w:val="008860FB"/>
+    <w:rPr>
+      <w:rFonts w:ascii="Times New Roman" w:hAnsi="Times New Roman"/>
+      <w:i/>
+      <w:color w:val="808080" w:themeColor="background1" w:themeShade="80"/>
+    </w:rPr>
   </w:style>
   <w:style w:type="character" w:customStyle="1" w:styleId="VerbatimChar">
     <w:name w:val="Verbatim Char"/>
     <w:basedOn w:val="CaptionChar"/>
     <w:rPr>
       <w:rFonts w:ascii="Consolas" w:hAnsi="Consolas"/>
+      <w:i/>
+      <w:color w:val="808080" w:themeColor="background1" w:themeShade="80"/>
       <w:sz w:val="22"/>
     </w:rPr>
   </w:style>
@@ -1447,6 +1463,9 @@
     <w:name w:val="footnote reference"/>
     <w:basedOn w:val="CaptionChar"/>
     <w:rPr>
+      <w:rFonts w:ascii="Times New Roman" w:hAnsi="Times New Roman"/>
+      <w:i/>
+      <w:color w:val="808080" w:themeColor="background1" w:themeShade="80"/>
       <w:vertAlign w:val="superscript"/>
     </w:rPr>
   </w:style>
@@ -1454,6 +1473,8 @@
     <w:name w:val="Hyperlink"/>
     <w:basedOn w:val="CaptionChar"/>
     <w:rPr>
+      <w:rFonts w:ascii="Times New Roman" w:hAnsi="Times New Roman"/>
+      <w:i/>
       <w:color w:val="4F81BD" w:themeColor="accent1"/>
     </w:rPr>
   </w:style>

</xml_diff>